<commit_message>
Some editis if file not found and for recursively working
</commit_message>
<xml_diff>
--- a/Proje Rapor Taslak.docx
+++ b/Proje Rapor Taslak.docx
@@ -263,8 +263,6 @@
                               </w:rPr>
                               <w:t>12</w:t>
                             </w:r>
-                            <w:bookmarkStart w:id="0" w:name="_GoBack"/>
-                            <w:bookmarkEnd w:id="0"/>
                             <w:r>
                               <w:rPr>
                                 <w:lang w:val="en-US"/>
@@ -2115,43 +2113,6 @@
     </w:p>
     <w:p>
       <w:pPr>
-        <w:rPr>
-          <w:lang w:val="en-US"/>
-        </w:rPr>
-      </w:pPr>
-    </w:p>
-    <w:p>
-      <w:pPr>
-        <w:pStyle w:val="Heading1"/>
-        <w:ind w:left="720"/>
-        <w:rPr>
-          <w:lang w:val="en-US"/>
-        </w:rPr>
-      </w:pPr>
-    </w:p>
-    <w:p>
-      <w:pPr>
-        <w:rPr>
-          <w:lang w:val="en-US"/>
-        </w:rPr>
-      </w:pPr>
-    </w:p>
-    <w:p>
-      <w:pPr>
-        <w:rPr>
-          <w:lang w:val="en-US"/>
-        </w:rPr>
-      </w:pPr>
-    </w:p>
-    <w:p>
-      <w:pPr>
-        <w:rPr>
-          <w:lang w:val="en-US"/>
-        </w:rPr>
-      </w:pPr>
-    </w:p>
-    <w:p>
-      <w:pPr>
         <w:pStyle w:val="Heading1"/>
         <w:numPr>
           <w:ilvl w:val="0"/>
@@ -2161,15 +2122,16 @@
           <w:lang w:val="en-US"/>
         </w:rPr>
       </w:pPr>
-      <w:bookmarkStart w:id="2" w:name="_Toc25814903"/>
+      <w:bookmarkStart w:id="0" w:name="_Toc25814903"/>
       <w:proofErr w:type="spellStart"/>
       <w:r>
         <w:rPr>
           <w:lang w:val="en-US"/>
         </w:rPr>
+        <w:lastRenderedPageBreak/>
         <w:t>Özet</w:t>
       </w:r>
-      <w:bookmarkEnd w:id="2"/>
+      <w:bookmarkEnd w:id="0"/>
       <w:proofErr w:type="spellEnd"/>
     </w:p>
     <w:p>
@@ -2273,22 +2235,6 @@
         </w:rPr>
         <w:t>which take its square and add that square to general addition which will be printed to screen every time.</w:t>
       </w:r>
-    </w:p>
-    <w:p>
-      <w:pPr>
-        <w:ind w:left="708"/>
-        <w:rPr>
-          <w:lang w:val="en-US" w:bidi="ar-EG"/>
-        </w:rPr>
-      </w:pPr>
-    </w:p>
-    <w:p>
-      <w:pPr>
-        <w:ind w:left="708"/>
-        <w:rPr>
-          <w:lang w:val="en-US" w:bidi="ar-EG"/>
-        </w:rPr>
-      </w:pPr>
     </w:p>
     <w:p>
       <w:pPr>
@@ -2301,7 +2247,7 @@
           <w:lang w:val="en-US"/>
         </w:rPr>
       </w:pPr>
-      <w:bookmarkStart w:id="3" w:name="_Toc25814904"/>
+      <w:bookmarkStart w:id="1" w:name="_Toc25814904"/>
       <w:proofErr w:type="spellStart"/>
       <w:r>
         <w:rPr>
@@ -2323,7 +2269,7 @@
         </w:rPr>
         <w:t>Konusu</w:t>
       </w:r>
-      <w:bookmarkEnd w:id="3"/>
+      <w:bookmarkEnd w:id="1"/>
       <w:proofErr w:type="spellEnd"/>
     </w:p>
     <w:p>
@@ -2510,20 +2456,7 @@
           <w:lang w:val="en-US"/>
         </w:rPr>
         <w:tab/>
-      </w:r>
-      <w:proofErr w:type="gramStart"/>
-      <w:r>
-        <w:rPr>
-          <w:lang w:val="en-US"/>
-        </w:rPr>
-        <w:t>gets</w:t>
-      </w:r>
-      <w:proofErr w:type="gramEnd"/>
-      <w:r>
-        <w:rPr>
-          <w:lang w:val="en-US"/>
-        </w:rPr>
-        <w:t xml:space="preserve"> numbers from </w:t>
+        <w:t xml:space="preserve">gets numbers from </w:t>
       </w:r>
       <w:proofErr w:type="spellStart"/>
       <w:r>
@@ -2539,61 +2472,8 @@
         </w:rPr>
         <w:t xml:space="preserve"> takes its square and add it to general addition, which will be printed to screen at every adding time.</w:t>
       </w:r>
-    </w:p>
-    <w:p>
-      <w:pPr>
-        <w:ind w:left="2124" w:firstLine="708"/>
-        <w:rPr>
-          <w:lang w:val="en-US"/>
-        </w:rPr>
-      </w:pPr>
-    </w:p>
-    <w:p>
-      <w:pPr>
-        <w:ind w:left="2124" w:firstLine="708"/>
-        <w:rPr>
-          <w:lang w:val="en-US"/>
-        </w:rPr>
-      </w:pPr>
-    </w:p>
-    <w:p>
-      <w:pPr>
-        <w:ind w:left="2124" w:firstLine="708"/>
-        <w:rPr>
-          <w:lang w:val="en-US"/>
-        </w:rPr>
-      </w:pPr>
-    </w:p>
-    <w:p>
-      <w:pPr>
-        <w:ind w:left="2124" w:firstLine="708"/>
-        <w:rPr>
-          <w:lang w:val="en-US"/>
-        </w:rPr>
-      </w:pPr>
-    </w:p>
-    <w:p>
-      <w:pPr>
-        <w:ind w:left="2124" w:firstLine="708"/>
-        <w:rPr>
-          <w:lang w:val="en-US"/>
-        </w:rPr>
-      </w:pPr>
-    </w:p>
-    <w:p>
-      <w:pPr>
-        <w:ind w:left="2124" w:firstLine="708"/>
-        <w:rPr>
-          <w:lang w:val="en-US"/>
-        </w:rPr>
-      </w:pPr>
-    </w:p>
-    <w:p>
-      <w:pPr>
-        <w:rPr>
-          <w:lang w:val="en-US"/>
-        </w:rPr>
-      </w:pPr>
+      <w:bookmarkStart w:id="2" w:name="_GoBack"/>
+      <w:bookmarkEnd w:id="2"/>
     </w:p>
     <w:p>
       <w:pPr>
@@ -2614,13 +2494,12 @@
           <w:lang w:val="en-US"/>
         </w:rPr>
       </w:pPr>
-      <w:bookmarkStart w:id="4" w:name="_Toc25814905"/>
+      <w:bookmarkStart w:id="3" w:name="_Toc25814905"/>
       <w:proofErr w:type="spellStart"/>
       <w:r>
         <w:rPr>
           <w:lang w:val="en-US"/>
         </w:rPr>
-        <w:lastRenderedPageBreak/>
         <w:t>Proje</w:t>
       </w:r>
       <w:proofErr w:type="spellEnd"/>
@@ -2679,7 +2558,7 @@
         </w:rPr>
         <w:t>Ölçütleri</w:t>
       </w:r>
-      <w:bookmarkEnd w:id="4"/>
+      <w:bookmarkEnd w:id="3"/>
       <w:proofErr w:type="spellEnd"/>
     </w:p>
     <w:p>
@@ -2708,8 +2587,8 @@
           <w:lang w:val="en-US"/>
         </w:rPr>
         <w:pict>
-          <v:shape id="_x0000_i1036" type="#_x0000_t75" style="width:453pt;height:254.25pt">
-            <v:imagedata r:id="rId10" o:title="Screenshot (1)"/>
+          <v:shape id="_x0000_i1029" type="#_x0000_t75" style="width:453pt;height:254.25pt">
+            <v:imagedata r:id="rId10" o:title="Screenshot (77)"/>
           </v:shape>
         </w:pict>
       </w:r>
@@ -2721,87 +2600,6 @@
           <w:lang w:val="en-US"/>
         </w:rPr>
       </w:pPr>
-    </w:p>
-    <w:p>
-      <w:pPr>
-        <w:ind w:left="708"/>
-        <w:rPr>
-          <w:lang w:val="en-US"/>
-        </w:rPr>
-      </w:pPr>
-    </w:p>
-    <w:p>
-      <w:pPr>
-        <w:ind w:left="708"/>
-        <w:rPr>
-          <w:lang w:val="en-US"/>
-        </w:rPr>
-      </w:pPr>
-      <w:r>
-        <w:rPr>
-          <w:lang w:val="en-US"/>
-        </w:rPr>
-        <w:tab/>
-      </w:r>
-      <w:r>
-        <w:rPr>
-          <w:lang w:val="en-US"/>
-        </w:rPr>
-        <w:tab/>
-      </w:r>
-      <w:r>
-        <w:rPr>
-          <w:lang w:val="en-US"/>
-        </w:rPr>
-        <w:tab/>
-      </w:r>
-      <w:r>
-        <w:rPr>
-          <w:lang w:val="en-US"/>
-        </w:rPr>
-        <w:tab/>
-        <w:t xml:space="preserve">And this is </w:t>
-      </w:r>
-      <w:proofErr w:type="gramStart"/>
-      <w:r>
-        <w:rPr>
-          <w:lang w:val="en-US"/>
-        </w:rPr>
-        <w:t>for  help</w:t>
-      </w:r>
-      <w:proofErr w:type="gramEnd"/>
-      <w:r>
-        <w:rPr>
-          <w:lang w:val="en-US"/>
-        </w:rPr>
-        <w:t xml:space="preserve"> method</w:t>
-      </w:r>
-    </w:p>
-    <w:p>
-      <w:pPr>
-        <w:ind w:left="708"/>
-        <w:rPr>
-          <w:lang w:val="en-US"/>
-        </w:rPr>
-      </w:pPr>
-    </w:p>
-    <w:p>
-      <w:pPr>
-        <w:ind w:left="708"/>
-        <w:rPr>
-          <w:lang w:val="en-US"/>
-        </w:rPr>
-      </w:pPr>
-      <w:r>
-        <w:rPr>
-          <w:lang w:val="en-US"/>
-        </w:rPr>
-        <w:pict>
-          <v:shape id="_x0000_i1034" type="#_x0000_t75" style="width:453pt;height:254.25pt">
-            <v:imagedata r:id="rId11" o:title="Screenshot (2)"/>
-          </v:shape>
-        </w:pict>
-      </w:r>
     </w:p>
     <w:p>
       <w:pPr>
@@ -2828,13 +2626,12 @@
           <w:lang w:val="en-US"/>
         </w:rPr>
       </w:pPr>
-      <w:bookmarkStart w:id="5" w:name="_Toc25814906"/>
+      <w:bookmarkStart w:id="4" w:name="_Toc25814906"/>
       <w:proofErr w:type="spellStart"/>
       <w:r>
         <w:rPr>
           <w:lang w:val="en-US"/>
         </w:rPr>
-        <w:lastRenderedPageBreak/>
         <w:t>Proje</w:t>
       </w:r>
       <w:proofErr w:type="spellEnd"/>
@@ -2865,7 +2662,7 @@
         </w:rPr>
         <w:t>Yapılanlar</w:t>
       </w:r>
-      <w:bookmarkEnd w:id="5"/>
+      <w:bookmarkEnd w:id="4"/>
       <w:proofErr w:type="spellEnd"/>
     </w:p>
     <w:p>
@@ -2961,7 +2758,7 @@
         </w:rPr>
         <w:t xml:space="preserve"> link provided, as it can be traceable for everyone. </w:t>
       </w:r>
-      <w:hyperlink r:id="rId12" w:history="1">
+      <w:hyperlink r:id="rId11" w:history="1">
         <w:r>
           <w:rPr>
             <w:rStyle w:val="Hyperlink"/>
@@ -3006,7 +2803,7 @@
           <w:lang w:val="en-US"/>
         </w:rPr>
       </w:pPr>
-      <w:bookmarkStart w:id="6" w:name="_Toc25814907"/>
+      <w:bookmarkStart w:id="5" w:name="_Toc25814907"/>
       <w:proofErr w:type="spellStart"/>
       <w:r>
         <w:rPr>
@@ -3028,7 +2825,7 @@
         </w:rPr>
         <w:t>Açıklamalar</w:t>
       </w:r>
-      <w:bookmarkEnd w:id="6"/>
+      <w:bookmarkEnd w:id="5"/>
       <w:proofErr w:type="spellEnd"/>
     </w:p>
     <w:p>
@@ -3124,7 +2921,7 @@
           <w:lang w:val="en-US"/>
         </w:rPr>
       </w:pPr>
-      <w:bookmarkStart w:id="7" w:name="_Toc25814908"/>
+      <w:bookmarkStart w:id="6" w:name="_Toc25814908"/>
       <w:proofErr w:type="spellStart"/>
       <w:r>
         <w:rPr>
@@ -3132,7 +2929,7 @@
         </w:rPr>
         <w:t>Kaynakça</w:t>
       </w:r>
-      <w:bookmarkEnd w:id="7"/>
+      <w:bookmarkEnd w:id="6"/>
       <w:proofErr w:type="spellEnd"/>
     </w:p>
     <w:p>
@@ -3149,7 +2946,7 @@
           <w:lang w:val="en-US"/>
         </w:rPr>
       </w:pPr>
-      <w:hyperlink r:id="rId13" w:history="1">
+      <w:hyperlink r:id="rId12" w:history="1">
         <w:r>
           <w:rPr>
             <w:rStyle w:val="Hyperlink"/>
@@ -3169,7 +2966,7 @@
           <w:lang w:val="en-US"/>
         </w:rPr>
       </w:pPr>
-      <w:hyperlink r:id="rId14" w:history="1">
+      <w:hyperlink r:id="rId13" w:history="1">
         <w:r>
           <w:rPr>
             <w:rStyle w:val="Hyperlink"/>
@@ -3189,7 +2986,7 @@
           <w:lang w:val="en-US"/>
         </w:rPr>
       </w:pPr>
-      <w:hyperlink r:id="rId15" w:history="1">
+      <w:hyperlink r:id="rId14" w:history="1">
         <w:r>
           <w:rPr>
             <w:rStyle w:val="Hyperlink"/>
@@ -3209,7 +3006,7 @@
           <w:lang w:val="en-US"/>
         </w:rPr>
       </w:pPr>
-      <w:hyperlink r:id="rId16" w:history="1">
+      <w:hyperlink r:id="rId15" w:history="1">
         <w:r>
           <w:rPr>
             <w:rStyle w:val="Hyperlink"/>
@@ -3264,9 +3061,9 @@
       </w:pPr>
     </w:p>
     <w:sectPr>
-      <w:headerReference w:type="even" r:id="rId17"/>
-      <w:headerReference w:type="default" r:id="rId18"/>
-      <w:headerReference w:type="first" r:id="rId19"/>
+      <w:headerReference w:type="even" r:id="rId16"/>
+      <w:headerReference w:type="default" r:id="rId17"/>
+      <w:headerReference w:type="first" r:id="rId18"/>
       <w:pgSz w:w="11906" w:h="16838"/>
       <w:pgMar w:top="567" w:right="1417" w:bottom="1417" w:left="1417" w:header="708" w:footer="708" w:gutter="0"/>
       <w:cols w:space="708"/>
@@ -4670,7 +4467,7 @@
 </file>
 
 <file path=customXml/itemProps1.xml><?xml version="1.0" encoding="utf-8"?>
-<ds:datastoreItem xmlns:ds="http://schemas.openxmlformats.org/officeDocument/2006/customXml" ds:itemID="{A5C1608E-195F-4DC3-AA79-E4899E6B9993}">
+<ds:datastoreItem xmlns:ds="http://schemas.openxmlformats.org/officeDocument/2006/customXml" ds:itemID="{15EEFC26-2609-42B5-8689-34074E298605}">
   <ds:schemaRefs>
     <ds:schemaRef ds:uri="http://schemas.openxmlformats.org/officeDocument/2006/bibliography"/>
   </ds:schemaRefs>

</xml_diff>